<commit_message>
Added Positive and Negative Impact
</commit_message>
<xml_diff>
--- a/caseStudy.docx
+++ b/caseStudy.docx
@@ -1,6 +1,6 @@
 
 <file path=word/document.xml><?xml version="1.0" encoding="utf-8"?>
-<w:document xmlns:wpc="http://schemas.microsoft.com/office/word/2010/wordprocessingCanvas" xmlns:cx="http://schemas.microsoft.com/office/drawing/2014/chartex" xmlns:cx1="http://schemas.microsoft.com/office/drawing/2015/9/8/chartex" xmlns:cx2="http://schemas.microsoft.com/office/drawing/2015/10/21/chartex" xmlns:cx3="http://schemas.microsoft.com/office/drawing/2016/5/9/chartex" xmlns:cx4="http://schemas.microsoft.com/office/drawing/2016/5/10/chartex" xmlns:cx5="http://schemas.microsoft.com/office/drawing/2016/5/11/chartex" xmlns:cx6="http://schemas.microsoft.com/office/drawing/2016/5/12/chartex" xmlns:cx7="http://schemas.microsoft.com/office/drawing/2016/5/13/chartex" xmlns:cx8="http://schemas.microsoft.com/office/drawing/2016/5/14/chartex" xmlns:mc="http://schemas.openxmlformats.org/markup-compatibility/2006" xmlns:aink="http://schemas.microsoft.com/office/drawing/2016/ink" xmlns:am3d="http://schemas.microsoft.com/office/drawing/2017/model3d" xmlns:o="urn:schemas-microsoft-com:office:office" xmlns:oel="http://schemas.microsoft.com/office/2019/extlst" xmlns:r="http://schemas.openxmlformats.org/officeDocument/2006/relationships" xmlns:m="http://schemas.openxmlformats.org/officeDocument/2006/math" xmlns:v="urn:schemas-microsoft-com:vml" xmlns:wp14="http://schemas.microsoft.com/office/word/2010/wordprocessingDrawing" xmlns:wp="http://schemas.openxmlformats.org/drawingml/2006/wordprocessingDrawing" xmlns:w10="urn:schemas-microsoft-com:office:word" xmlns:w="http://schemas.openxmlformats.org/wordprocessingml/2006/main" xmlns:w14="http://schemas.microsoft.com/office/word/2010/wordml" xmlns:w15="http://schemas.microsoft.com/office/word/2012/wordml" xmlns:w16cex="http://schemas.microsoft.com/office/word/2018/wordml/cex" xmlns:w16cid="http://schemas.microsoft.com/office/word/2016/wordml/cid" xmlns:w16="http://schemas.microsoft.com/office/word/2018/wordml" xmlns:w16du="http://schemas.microsoft.com/office/word/2023/wordml/word16du" xmlns:w16sdtdh="http://schemas.microsoft.com/office/word/2020/wordml/sdtdatahash" xmlns:w16se="http://schemas.microsoft.com/office/word/2015/wordml/symex" xmlns:wpg="http://schemas.microsoft.com/office/word/2010/wordprocessingGroup" xmlns:wpi="http://schemas.microsoft.com/office/word/2010/wordprocessingInk" xmlns:wne="http://schemas.microsoft.com/office/word/2006/wordml" xmlns:wps="http://schemas.microsoft.com/office/word/2010/wordprocessingShape" mc:Ignorable="w14 w15 w16se w16cid w16 w16cex w16sdtdh w16du wp14">
+<w:document xmlns:wpc="http://schemas.microsoft.com/office/word/2010/wordprocessingCanvas" xmlns:cx="http://schemas.microsoft.com/office/drawing/2014/chartex" xmlns:cx1="http://schemas.microsoft.com/office/drawing/2015/9/8/chartex" xmlns:cx2="http://schemas.microsoft.com/office/drawing/2015/10/21/chartex" xmlns:cx3="http://schemas.microsoft.com/office/drawing/2016/5/9/chartex" xmlns:cx4="http://schemas.microsoft.com/office/drawing/2016/5/10/chartex" xmlns:cx5="http://schemas.microsoft.com/office/drawing/2016/5/11/chartex" xmlns:cx6="http://schemas.microsoft.com/office/drawing/2016/5/12/chartex" xmlns:cx7="http://schemas.microsoft.com/office/drawing/2016/5/13/chartex" xmlns:cx8="http://schemas.microsoft.com/office/drawing/2016/5/14/chartex" xmlns:mc="http://schemas.openxmlformats.org/markup-compatibility/2006" xmlns:aink="http://schemas.microsoft.com/office/drawing/2016/ink" xmlns:am3d="http://schemas.microsoft.com/office/drawing/2017/model3d" xmlns:o="urn:schemas-microsoft-com:office:office" xmlns:oel="http://schemas.microsoft.com/office/2019/extlst" xmlns:r="http://schemas.openxmlformats.org/officeDocument/2006/relationships" xmlns:m="http://schemas.openxmlformats.org/officeDocument/2006/math" xmlns:v="urn:schemas-microsoft-com:vml" xmlns:wp14="http://schemas.microsoft.com/office/word/2010/wordprocessingDrawing" xmlns:wp="http://schemas.openxmlformats.org/drawingml/2006/wordprocessingDrawing" xmlns:w10="urn:schemas-microsoft-com:office:word" xmlns:w="http://schemas.openxmlformats.org/wordprocessingml/2006/main" xmlns:w14="http://schemas.microsoft.com/office/word/2010/wordml" xmlns:w15="http://schemas.microsoft.com/office/word/2012/wordml" xmlns:w16cex="http://schemas.microsoft.com/office/word/2018/wordml/cex" xmlns:w16cid="http://schemas.microsoft.com/office/word/2016/wordml/cid" xmlns:w16="http://schemas.microsoft.com/office/word/2018/wordml" xmlns:w16du="http://schemas.microsoft.com/office/word/2023/wordml/word16du" xmlns:w16sdtdh="http://schemas.microsoft.com/office/word/2020/wordml/sdtdatahash" xmlns:w16sdtfl="http://schemas.microsoft.com/office/word/2024/wordml/sdtformatlock" xmlns:w16se="http://schemas.microsoft.com/office/word/2015/wordml/symex" xmlns:wpg="http://schemas.microsoft.com/office/word/2010/wordprocessingGroup" xmlns:wpi="http://schemas.microsoft.com/office/word/2010/wordprocessingInk" xmlns:wne="http://schemas.microsoft.com/office/word/2006/wordml" xmlns:wps="http://schemas.microsoft.com/office/word/2010/wordprocessingShape" mc:Ignorable="w14 w15 w16se w16cid w16 w16cex w16sdtdh w16sdtfl w16du wp14">
   <w:body>
     <w:sdt>
       <w:sdtPr>
@@ -785,7 +785,7 @@
                     </pic:cNvPicPr>
                   </pic:nvPicPr>
                   <pic:blipFill>
-                    <a:blip r:embed="rId5">
+                    <a:blip r:embed="rId6">
                       <a:extLst>
                         <a:ext uri="{28A0092B-C50C-407E-A947-70E740481C1C}">
                           <a14:useLocalDpi xmlns:a14="http://schemas.microsoft.com/office/drawing/2010/main" val="0"/>
@@ -821,6 +821,361 @@
         <w:pStyle w:val="TOCHeading1"/>
       </w:pPr>
     </w:p>
+    <w:sdt>
+      <w:sdtPr>
+        <w:id w:val="-1320419377"/>
+        <w:docPartObj>
+          <w:docPartGallery w:val="Table of Contents"/>
+          <w:docPartUnique/>
+        </w:docPartObj>
+      </w:sdtPr>
+      <w:sdtEndPr>
+        <w:rPr>
+          <w:rFonts w:ascii="Times New Roman" w:eastAsia="SimSun" w:hAnsi="Times New Roman" w:cstheme="minorBidi"/>
+          <w:b/>
+          <w:bCs/>
+          <w:noProof/>
+          <w:color w:val="auto"/>
+          <w:kern w:val="2"/>
+          <w:sz w:val="21"/>
+          <w:szCs w:val="20"/>
+          <w:lang w:eastAsia="zh-CN"/>
+        </w:rPr>
+      </w:sdtEndPr>
+      <w:sdtContent>
+        <w:p>
+          <w:pPr>
+            <w:pStyle w:val="TOCHeading"/>
+          </w:pPr>
+          <w:r>
+            <w:t>Table of Contents</w:t>
+          </w:r>
+        </w:p>
+        <w:p>
+          <w:pPr>
+            <w:pStyle w:val="TOC1"/>
+            <w:tabs>
+              <w:tab w:val="right" w:leader="dot" w:pos="8296"/>
+            </w:tabs>
+            <w:rPr>
+              <w:rFonts w:asciiTheme="minorHAnsi" w:eastAsiaTheme="minorEastAsia" w:hAnsiTheme="minorHAnsi"/>
+              <w:noProof/>
+              <w:sz w:val="24"/>
+              <w:szCs w:val="24"/>
+              <w:lang w:val="en-MY" w:eastAsia="en-MY"/>
+              <w14:ligatures w14:val="standardContextual"/>
+            </w:rPr>
+          </w:pPr>
+          <w:r>
+            <w:fldChar w:fldCharType="begin"/>
+          </w:r>
+          <w:r>
+            <w:instrText xml:space="preserve"> TOC \o "1-3" \h \z \u </w:instrText>
+          </w:r>
+          <w:r>
+            <w:fldChar w:fldCharType="separate"/>
+          </w:r>
+          <w:hyperlink w:anchor="_Toc186495489" w:history="1">
+            <w:r>
+              <w:rPr>
+                <w:rStyle w:val="Hyperlink"/>
+                <w:rFonts w:cs="Times New Roman"/>
+                <w:b/>
+                <w:bCs/>
+                <w:noProof/>
+              </w:rPr>
+              <w:t>INTRODUCTION</w:t>
+            </w:r>
+            <w:r>
+              <w:rPr>
+                <w:noProof/>
+                <w:webHidden/>
+              </w:rPr>
+              <w:tab/>
+            </w:r>
+            <w:r>
+              <w:rPr>
+                <w:noProof/>
+                <w:webHidden/>
+              </w:rPr>
+              <w:fldChar w:fldCharType="begin"/>
+            </w:r>
+            <w:r>
+              <w:rPr>
+                <w:noProof/>
+                <w:webHidden/>
+              </w:rPr>
+              <w:instrText xml:space="preserve"> PAGEREF _Toc186495489 \h </w:instrText>
+            </w:r>
+            <w:r>
+              <w:rPr>
+                <w:noProof/>
+                <w:webHidden/>
+              </w:rPr>
+            </w:r>
+            <w:r>
+              <w:rPr>
+                <w:noProof/>
+                <w:webHidden/>
+              </w:rPr>
+              <w:fldChar w:fldCharType="separate"/>
+            </w:r>
+            <w:r>
+              <w:rPr>
+                <w:noProof/>
+                <w:webHidden/>
+              </w:rPr>
+              <w:t>2</w:t>
+            </w:r>
+            <w:r>
+              <w:rPr>
+                <w:noProof/>
+                <w:webHidden/>
+              </w:rPr>
+              <w:fldChar w:fldCharType="end"/>
+            </w:r>
+          </w:hyperlink>
+        </w:p>
+        <w:p>
+          <w:pPr>
+            <w:pStyle w:val="TOC1"/>
+            <w:tabs>
+              <w:tab w:val="right" w:leader="dot" w:pos="8296"/>
+            </w:tabs>
+            <w:rPr>
+              <w:rFonts w:asciiTheme="minorHAnsi" w:eastAsiaTheme="minorEastAsia" w:hAnsiTheme="minorHAnsi"/>
+              <w:noProof/>
+              <w:sz w:val="24"/>
+              <w:szCs w:val="24"/>
+              <w:lang w:val="en-MY" w:eastAsia="en-MY"/>
+              <w14:ligatures w14:val="standardContextual"/>
+            </w:rPr>
+          </w:pPr>
+          <w:hyperlink w:anchor="_Toc186495490" w:history="1">
+            <w:r>
+              <w:rPr>
+                <w:rStyle w:val="Hyperlink"/>
+                <w:rFonts w:cs="Times New Roman"/>
+                <w:b/>
+                <w:bCs/>
+                <w:noProof/>
+              </w:rPr>
+              <w:t>POSITIVE IMPACT</w:t>
+            </w:r>
+            <w:r>
+              <w:rPr>
+                <w:noProof/>
+                <w:webHidden/>
+              </w:rPr>
+              <w:tab/>
+            </w:r>
+            <w:r>
+              <w:rPr>
+                <w:noProof/>
+                <w:webHidden/>
+              </w:rPr>
+              <w:fldChar w:fldCharType="begin"/>
+            </w:r>
+            <w:r>
+              <w:rPr>
+                <w:noProof/>
+                <w:webHidden/>
+              </w:rPr>
+              <w:instrText xml:space="preserve"> PAGEREF _Toc186495490 \h </w:instrText>
+            </w:r>
+            <w:r>
+              <w:rPr>
+                <w:noProof/>
+                <w:webHidden/>
+              </w:rPr>
+            </w:r>
+            <w:r>
+              <w:rPr>
+                <w:noProof/>
+                <w:webHidden/>
+              </w:rPr>
+              <w:fldChar w:fldCharType="separate"/>
+            </w:r>
+            <w:r>
+              <w:rPr>
+                <w:noProof/>
+                <w:webHidden/>
+              </w:rPr>
+              <w:t>3</w:t>
+            </w:r>
+            <w:r>
+              <w:rPr>
+                <w:noProof/>
+                <w:webHidden/>
+              </w:rPr>
+              <w:fldChar w:fldCharType="end"/>
+            </w:r>
+          </w:hyperlink>
+        </w:p>
+        <w:p>
+          <w:pPr>
+            <w:pStyle w:val="TOC1"/>
+            <w:tabs>
+              <w:tab w:val="right" w:leader="dot" w:pos="8296"/>
+            </w:tabs>
+            <w:rPr>
+              <w:rFonts w:asciiTheme="minorHAnsi" w:eastAsiaTheme="minorEastAsia" w:hAnsiTheme="minorHAnsi"/>
+              <w:noProof/>
+              <w:sz w:val="24"/>
+              <w:szCs w:val="24"/>
+              <w:lang w:val="en-MY" w:eastAsia="en-MY"/>
+              <w14:ligatures w14:val="standardContextual"/>
+            </w:rPr>
+          </w:pPr>
+          <w:hyperlink w:anchor="_Toc186495491" w:history="1">
+            <w:r>
+              <w:rPr>
+                <w:rStyle w:val="Hyperlink"/>
+                <w:rFonts w:cs="Times New Roman"/>
+                <w:b/>
+                <w:bCs/>
+                <w:noProof/>
+              </w:rPr>
+              <w:t>NEGATIVE IMPACT</w:t>
+            </w:r>
+            <w:r>
+              <w:rPr>
+                <w:noProof/>
+                <w:webHidden/>
+              </w:rPr>
+              <w:tab/>
+            </w:r>
+            <w:r>
+              <w:rPr>
+                <w:noProof/>
+                <w:webHidden/>
+              </w:rPr>
+              <w:fldChar w:fldCharType="begin"/>
+            </w:r>
+            <w:r>
+              <w:rPr>
+                <w:noProof/>
+                <w:webHidden/>
+              </w:rPr>
+              <w:instrText xml:space="preserve"> PAGEREF _Toc186495491 \h </w:instrText>
+            </w:r>
+            <w:r>
+              <w:rPr>
+                <w:noProof/>
+                <w:webHidden/>
+              </w:rPr>
+            </w:r>
+            <w:r>
+              <w:rPr>
+                <w:noProof/>
+                <w:webHidden/>
+              </w:rPr>
+              <w:fldChar w:fldCharType="separate"/>
+            </w:r>
+            <w:r>
+              <w:rPr>
+                <w:noProof/>
+                <w:webHidden/>
+              </w:rPr>
+              <w:t>4</w:t>
+            </w:r>
+            <w:r>
+              <w:rPr>
+                <w:noProof/>
+                <w:webHidden/>
+              </w:rPr>
+              <w:fldChar w:fldCharType="end"/>
+            </w:r>
+          </w:hyperlink>
+        </w:p>
+        <w:p>
+          <w:pPr>
+            <w:pStyle w:val="TOC1"/>
+            <w:tabs>
+              <w:tab w:val="right" w:leader="dot" w:pos="8296"/>
+            </w:tabs>
+            <w:rPr>
+              <w:rFonts w:asciiTheme="minorHAnsi" w:eastAsiaTheme="minorEastAsia" w:hAnsiTheme="minorHAnsi"/>
+              <w:noProof/>
+              <w:sz w:val="24"/>
+              <w:szCs w:val="24"/>
+              <w:lang w:val="en-MY" w:eastAsia="en-MY"/>
+              <w14:ligatures w14:val="standardContextual"/>
+            </w:rPr>
+          </w:pPr>
+          <w:hyperlink w:anchor="_Toc186495492" w:history="1">
+            <w:r>
+              <w:rPr>
+                <w:rStyle w:val="Hyperlink"/>
+                <w:rFonts w:cs="Times New Roman"/>
+                <w:b/>
+                <w:bCs/>
+                <w:noProof/>
+              </w:rPr>
+              <w:t>CONCLUSION</w:t>
+            </w:r>
+            <w:r>
+              <w:rPr>
+                <w:noProof/>
+                <w:webHidden/>
+              </w:rPr>
+              <w:tab/>
+            </w:r>
+            <w:r>
+              <w:rPr>
+                <w:noProof/>
+                <w:webHidden/>
+              </w:rPr>
+              <w:fldChar w:fldCharType="begin"/>
+            </w:r>
+            <w:r>
+              <w:rPr>
+                <w:noProof/>
+                <w:webHidden/>
+              </w:rPr>
+              <w:instrText xml:space="preserve"> PAGEREF _Toc186495492 \h </w:instrText>
+            </w:r>
+            <w:r>
+              <w:rPr>
+                <w:noProof/>
+                <w:webHidden/>
+              </w:rPr>
+            </w:r>
+            <w:r>
+              <w:rPr>
+                <w:noProof/>
+                <w:webHidden/>
+              </w:rPr>
+              <w:fldChar w:fldCharType="separate"/>
+            </w:r>
+            <w:r>
+              <w:rPr>
+                <w:noProof/>
+                <w:webHidden/>
+              </w:rPr>
+              <w:t>5</w:t>
+            </w:r>
+            <w:r>
+              <w:rPr>
+                <w:noProof/>
+                <w:webHidden/>
+              </w:rPr>
+              <w:fldChar w:fldCharType="end"/>
+            </w:r>
+          </w:hyperlink>
+        </w:p>
+        <w:p>
+          <w:r>
+            <w:rPr>
+              <w:b/>
+              <w:bCs/>
+              <w:noProof/>
+            </w:rPr>
+            <w:fldChar w:fldCharType="end"/>
+          </w:r>
+        </w:p>
+      </w:sdtContent>
+    </w:sdt>
     <w:p>
       <w:pPr>
         <w:widowControl/>
@@ -841,6 +1196,7 @@
           <w:color w:val="000000" w:themeColor="text1"/>
         </w:rPr>
       </w:pPr>
+      <w:bookmarkStart w:id="0" w:name="_Toc186495489"/>
       <w:r>
         <w:rPr>
           <w:rFonts w:ascii="Times New Roman" w:hAnsi="Times New Roman" w:cs="Times New Roman"/>
@@ -851,6 +1207,7 @@
         <w:lastRenderedPageBreak/>
         <w:t>INTRODUCTION</w:t>
       </w:r>
+      <w:bookmarkEnd w:id="0"/>
     </w:p>
     <w:p>
       <w:pPr>
@@ -888,6 +1245,7 @@
     <w:p>
       <w:pPr>
         <w:widowControl/>
+        <w:spacing w:line="360" w:lineRule="auto"/>
         <w:jc w:val="left"/>
         <w:rPr>
           <w:sz w:val="24"/>
@@ -905,17 +1263,419 @@
     <w:p>
       <w:pPr>
         <w:pStyle w:val="Heading1"/>
-      </w:pPr>
-      <w:r>
-        <w:rPr>
-          <w:color w:val="000000" w:themeColor="text1"/>
+        <w:spacing w:line="360" w:lineRule="auto"/>
+        <w:rPr>
+          <w:rFonts w:ascii="Times New Roman" w:hAnsi="Times New Roman" w:cs="Times New Roman"/>
+          <w:b/>
+          <w:bCs/>
+          <w:color w:val="auto"/>
+        </w:rPr>
+      </w:pPr>
+      <w:bookmarkStart w:id="1" w:name="_Toc186488888"/>
+      <w:bookmarkStart w:id="2" w:name="_Toc186495490"/>
+      <w:r>
+        <w:rPr>
+          <w:rFonts w:ascii="Times New Roman" w:hAnsi="Times New Roman" w:cs="Times New Roman"/>
+          <w:b/>
+          <w:bCs/>
+          <w:color w:val="auto"/>
+        </w:rPr>
+        <w:lastRenderedPageBreak/>
+        <w:t>POSITIVE IMPACT</w:t>
+      </w:r>
+      <w:bookmarkEnd w:id="1"/>
+      <w:bookmarkEnd w:id="2"/>
+    </w:p>
+    <w:p>
+      <w:pPr>
+        <w:spacing w:line="360" w:lineRule="auto"/>
+      </w:pPr>
+    </w:p>
+    <w:p>
+      <w:pPr>
+        <w:spacing w:line="360" w:lineRule="auto"/>
+        <w:ind w:firstLine="720"/>
+        <w:rPr>
+          <w:sz w:val="24"/>
+          <w:szCs w:val="24"/>
+        </w:rPr>
+      </w:pPr>
+      <w:r>
+        <w:rPr>
+          <w:sz w:val="24"/>
+          <w:szCs w:val="24"/>
+        </w:rPr>
+        <w:t xml:space="preserve">Social media can be a great tool for students when used wisely. Here are some of the ways it can </w:t>
+      </w:r>
+      <w:proofErr w:type="gramStart"/>
+      <w:r>
+        <w:rPr>
+          <w:sz w:val="24"/>
+          <w:szCs w:val="24"/>
+        </w:rPr>
+        <w:t>actually help</w:t>
+      </w:r>
+      <w:proofErr w:type="gramEnd"/>
+      <w:r>
+        <w:rPr>
+          <w:sz w:val="24"/>
+          <w:szCs w:val="24"/>
+        </w:rPr>
+        <w:t>:</w:t>
+      </w:r>
+    </w:p>
+    <w:p>
+      <w:pPr>
+        <w:spacing w:line="360" w:lineRule="auto"/>
+        <w:rPr>
+          <w:sz w:val="24"/>
+          <w:szCs w:val="24"/>
+        </w:rPr>
+      </w:pPr>
+    </w:p>
+    <w:p>
+      <w:pPr>
+        <w:spacing w:line="360" w:lineRule="auto"/>
+        <w:rPr>
+          <w:sz w:val="24"/>
+          <w:szCs w:val="24"/>
+        </w:rPr>
+      </w:pPr>
+      <w:r>
+        <w:rPr>
+          <w:sz w:val="24"/>
+          <w:szCs w:val="24"/>
+        </w:rPr>
+        <w:t>1. Staying in Touch Easily: Apps like WhatsApp, Instagram, and Snapchat make it super easy for students to communicate with each other. Need help with homework? Want to set up a group project meeting? Social media makes it quick and hassle-free.</w:t>
+      </w:r>
+    </w:p>
+    <w:p>
+      <w:pPr>
+        <w:spacing w:line="360" w:lineRule="auto"/>
+        <w:rPr>
+          <w:sz w:val="24"/>
+          <w:szCs w:val="24"/>
+        </w:rPr>
+      </w:pPr>
+    </w:p>
+    <w:p>
+      <w:pPr>
+        <w:spacing w:line="360" w:lineRule="auto"/>
+        <w:rPr>
+          <w:sz w:val="24"/>
+          <w:szCs w:val="24"/>
+        </w:rPr>
+      </w:pPr>
+      <w:r>
+        <w:rPr>
+          <w:sz w:val="24"/>
+          <w:szCs w:val="24"/>
+        </w:rPr>
+        <w:t>2. A World of Knowledge at Your Fingertips: Platforms like YouTube and Pinterest are packed with tutorials, study tips, and creative ideas. You can learn how to solve math problems, cook a meal, or even fix your computer—all with a few clicks.</w:t>
+      </w:r>
+    </w:p>
+    <w:p>
+      <w:pPr>
+        <w:spacing w:line="360" w:lineRule="auto"/>
+        <w:rPr>
+          <w:sz w:val="24"/>
+          <w:szCs w:val="24"/>
+        </w:rPr>
+      </w:pPr>
+    </w:p>
+    <w:p>
+      <w:pPr>
+        <w:spacing w:line="360" w:lineRule="auto"/>
+        <w:rPr>
+          <w:sz w:val="24"/>
+          <w:szCs w:val="24"/>
+        </w:rPr>
+      </w:pPr>
+      <w:r>
+        <w:rPr>
+          <w:sz w:val="24"/>
+          <w:szCs w:val="24"/>
+        </w:rPr>
+        <w:t>3. Learning New Skills: Whether it’s video editing, graphic design, or writing blogs, social media gives students a chance to pick up new skills. It’s like a playground for creativity where you can share your work and get feedback.</w:t>
+      </w:r>
+    </w:p>
+    <w:p>
+      <w:pPr>
+        <w:spacing w:line="360" w:lineRule="auto"/>
+        <w:rPr>
+          <w:sz w:val="24"/>
+          <w:szCs w:val="24"/>
+        </w:rPr>
+      </w:pPr>
+    </w:p>
+    <w:p>
+      <w:pPr>
+        <w:spacing w:line="360" w:lineRule="auto"/>
+        <w:rPr>
+          <w:sz w:val="24"/>
+          <w:szCs w:val="24"/>
+        </w:rPr>
+      </w:pPr>
+      <w:r>
+        <w:rPr>
+          <w:sz w:val="24"/>
+          <w:szCs w:val="24"/>
+        </w:rPr>
+        <w:t xml:space="preserve">4. Making Connections: </w:t>
+      </w:r>
+      <w:proofErr w:type="gramStart"/>
+      <w:r>
+        <w:rPr>
+          <w:sz w:val="24"/>
+          <w:szCs w:val="24"/>
+        </w:rPr>
+        <w:t>Social media</w:t>
+      </w:r>
+      <w:proofErr w:type="gramEnd"/>
+      <w:r>
+        <w:rPr>
+          <w:sz w:val="24"/>
+          <w:szCs w:val="24"/>
+        </w:rPr>
+        <w:t xml:space="preserve"> is not just about chatting with friends; it’s also about building networks. Students can join groups, follow inspiring professionals, and even find internships or job opportunities.</w:t>
+      </w:r>
+    </w:p>
+    <w:p>
+      <w:pPr>
+        <w:spacing w:line="360" w:lineRule="auto"/>
+        <w:rPr>
+          <w:sz w:val="24"/>
+          <w:szCs w:val="24"/>
+        </w:rPr>
+      </w:pPr>
+    </w:p>
+    <w:p>
+      <w:pPr>
+        <w:widowControl/>
+        <w:spacing w:line="360" w:lineRule="auto"/>
+        <w:jc w:val="left"/>
+        <w:rPr>
+          <w:rFonts w:eastAsiaTheme="majorEastAsia" w:cs="Times New Roman"/>
+          <w:b/>
+          <w:bCs/>
+          <w:sz w:val="24"/>
+          <w:szCs w:val="24"/>
+        </w:rPr>
+      </w:pPr>
+      <w:r>
+        <w:rPr>
+          <w:rFonts w:cs="Times New Roman"/>
+          <w:b/>
+          <w:bCs/>
+          <w:sz w:val="24"/>
+          <w:szCs w:val="24"/>
+        </w:rPr>
+        <w:br w:type="page"/>
+      </w:r>
+    </w:p>
+    <w:p>
+      <w:pPr>
+        <w:pStyle w:val="Heading1"/>
+        <w:spacing w:line="360" w:lineRule="auto"/>
+        <w:rPr>
+          <w:rFonts w:ascii="Times New Roman" w:hAnsi="Times New Roman" w:cs="Times New Roman"/>
+          <w:b/>
+          <w:bCs/>
+          <w:color w:val="auto"/>
+        </w:rPr>
+      </w:pPr>
+      <w:bookmarkStart w:id="3" w:name="_Toc186488889"/>
+      <w:bookmarkStart w:id="4" w:name="_Toc186495491"/>
+      <w:r>
+        <w:rPr>
+          <w:rFonts w:ascii="Times New Roman" w:hAnsi="Times New Roman" w:cs="Times New Roman"/>
+          <w:b/>
+          <w:bCs/>
+          <w:color w:val="auto"/>
+        </w:rPr>
+        <w:lastRenderedPageBreak/>
+        <w:t>NEGATIVE IMPACT</w:t>
+      </w:r>
+      <w:bookmarkEnd w:id="3"/>
+      <w:bookmarkEnd w:id="4"/>
+    </w:p>
+    <w:p>
+      <w:pPr>
+        <w:spacing w:line="360" w:lineRule="auto"/>
+        <w:rPr>
+          <w:sz w:val="32"/>
+          <w:szCs w:val="32"/>
+        </w:rPr>
+      </w:pPr>
+    </w:p>
+    <w:p>
+      <w:pPr>
+        <w:spacing w:line="360" w:lineRule="auto"/>
+        <w:ind w:firstLine="720"/>
+        <w:rPr>
+          <w:sz w:val="24"/>
+          <w:szCs w:val="24"/>
+        </w:rPr>
+      </w:pPr>
+      <w:r>
+        <w:rPr>
+          <w:sz w:val="24"/>
+          <w:szCs w:val="24"/>
+        </w:rPr>
+        <w:t>But it’s not all sunshine and rainbows. Social media can also have some downsides, especially when it’s overused or used carelessly. Here’s what to watch out for:</w:t>
+      </w:r>
+    </w:p>
+    <w:p>
+      <w:pPr>
+        <w:spacing w:line="360" w:lineRule="auto"/>
+        <w:rPr>
+          <w:sz w:val="24"/>
+          <w:szCs w:val="24"/>
+        </w:rPr>
+      </w:pPr>
+    </w:p>
+    <w:p>
+      <w:pPr>
+        <w:spacing w:line="360" w:lineRule="auto"/>
+        <w:rPr>
+          <w:sz w:val="24"/>
+          <w:szCs w:val="24"/>
+        </w:rPr>
+      </w:pPr>
+      <w:r>
+        <w:rPr>
+          <w:sz w:val="24"/>
+          <w:szCs w:val="24"/>
+        </w:rPr>
+        <w:t>1. Losing Track of Time: It’s easy to get sucked into endless scrolling or binge-watching videos. Before you know it, hours have gone by, and your homework is still unfinished.</w:t>
+      </w:r>
+    </w:p>
+    <w:p>
+      <w:pPr>
+        <w:spacing w:line="360" w:lineRule="auto"/>
+        <w:rPr>
+          <w:sz w:val="24"/>
+          <w:szCs w:val="24"/>
+        </w:rPr>
+      </w:pPr>
+    </w:p>
+    <w:p>
+      <w:pPr>
+        <w:spacing w:line="360" w:lineRule="auto"/>
+        <w:rPr>
+          <w:sz w:val="24"/>
+          <w:szCs w:val="24"/>
+        </w:rPr>
+      </w:pPr>
+      <w:r>
+        <w:rPr>
+          <w:sz w:val="24"/>
+          <w:szCs w:val="24"/>
+        </w:rPr>
+        <w:t>2. Feeling Stressed or Down: Seeing everyone’s “perfect” lives online can make students feel like they’re not good enough. This can lead to stress, anxiety, and even depression.</w:t>
+      </w:r>
+    </w:p>
+    <w:p>
+      <w:pPr>
+        <w:spacing w:line="360" w:lineRule="auto"/>
+        <w:rPr>
+          <w:sz w:val="24"/>
+          <w:szCs w:val="24"/>
+        </w:rPr>
+      </w:pPr>
+    </w:p>
+    <w:p>
+      <w:pPr>
+        <w:spacing w:line="360" w:lineRule="auto"/>
+        <w:rPr>
+          <w:sz w:val="24"/>
+          <w:szCs w:val="24"/>
+        </w:rPr>
+      </w:pPr>
+      <w:r>
+        <w:rPr>
+          <w:sz w:val="24"/>
+          <w:szCs w:val="24"/>
+        </w:rPr>
+        <w:t>3. Believing Everything You See: There’s a lot of fake news and misinformation floating around. Students need to be careful about what they trust and share online.</w:t>
+      </w:r>
+    </w:p>
+    <w:p>
+      <w:pPr>
+        <w:spacing w:line="360" w:lineRule="auto"/>
+        <w:rPr>
+          <w:sz w:val="24"/>
+          <w:szCs w:val="24"/>
+        </w:rPr>
+      </w:pPr>
+    </w:p>
+    <w:p>
+      <w:pPr>
+        <w:spacing w:line="360" w:lineRule="auto"/>
+        <w:rPr>
+          <w:b/>
+          <w:bCs/>
+          <w:sz w:val="24"/>
+          <w:szCs w:val="24"/>
+        </w:rPr>
+      </w:pPr>
+      <w:r>
+        <w:rPr>
+          <w:sz w:val="24"/>
+          <w:szCs w:val="24"/>
+        </w:rPr>
+        <w:t>4. Online Bullying: Cyberbullying is a serious issue. Hurtful comments or posts can really affect someone’s confidence and mental health.</w:t>
+      </w:r>
+    </w:p>
+    <w:p>
+      <w:pPr>
+        <w:widowControl/>
+        <w:spacing w:line="360" w:lineRule="auto"/>
+        <w:jc w:val="left"/>
+        <w:rPr>
+          <w:rFonts w:eastAsiaTheme="majorEastAsia" w:cs="Times New Roman"/>
+          <w:b/>
+          <w:bCs/>
+          <w:sz w:val="32"/>
+          <w:szCs w:val="32"/>
+        </w:rPr>
+      </w:pPr>
+      <w:r>
+        <w:rPr>
+          <w:rFonts w:cs="Times New Roman"/>
+          <w:b/>
+          <w:bCs/>
+        </w:rPr>
+        <w:br w:type="page"/>
+      </w:r>
+    </w:p>
+    <w:p>
+      <w:pPr>
+        <w:pStyle w:val="Heading1"/>
+        <w:spacing w:line="360" w:lineRule="auto"/>
+        <w:rPr>
+          <w:rFonts w:ascii="Times New Roman" w:hAnsi="Times New Roman" w:cs="Times New Roman"/>
+          <w:b/>
+          <w:bCs/>
+          <w:color w:val="auto"/>
+        </w:rPr>
+      </w:pPr>
+      <w:bookmarkStart w:id="5" w:name="_Toc186495492"/>
+      <w:r>
+        <w:rPr>
+          <w:rFonts w:ascii="Times New Roman" w:hAnsi="Times New Roman" w:cs="Times New Roman"/>
+          <w:b/>
+          <w:bCs/>
+          <w:color w:val="auto"/>
         </w:rPr>
         <w:lastRenderedPageBreak/>
         <w:t>CONCLUSION</w:t>
       </w:r>
-    </w:p>
-    <w:p>
-      <w:pPr>
+      <w:bookmarkEnd w:id="5"/>
+    </w:p>
+    <w:p>
+      <w:pPr>
+        <w:spacing w:line="360" w:lineRule="auto"/>
         <w:rPr>
           <w:sz w:val="24"/>
           <w:szCs w:val="24"/>
@@ -975,7 +1735,7 @@
 </file>
 
 <file path=word/styles.xml><?xml version="1.0" encoding="utf-8"?>
-<w:styles xmlns:mc="http://schemas.openxmlformats.org/markup-compatibility/2006" xmlns:r="http://schemas.openxmlformats.org/officeDocument/2006/relationships" xmlns:w="http://schemas.openxmlformats.org/wordprocessingml/2006/main" xmlns:w14="http://schemas.microsoft.com/office/word/2010/wordml" xmlns:w15="http://schemas.microsoft.com/office/word/2012/wordml" xmlns:w16cex="http://schemas.microsoft.com/office/word/2018/wordml/cex" xmlns:w16cid="http://schemas.microsoft.com/office/word/2016/wordml/cid" xmlns:w16="http://schemas.microsoft.com/office/word/2018/wordml" xmlns:w16du="http://schemas.microsoft.com/office/word/2023/wordml/word16du" xmlns:w16sdtdh="http://schemas.microsoft.com/office/word/2020/wordml/sdtdatahash" xmlns:w16se="http://schemas.microsoft.com/office/word/2015/wordml/symex" mc:Ignorable="w14 w15 w16se w16cid w16 w16cex w16sdtdh w16du">
+<w:styles xmlns:mc="http://schemas.openxmlformats.org/markup-compatibility/2006" xmlns:r="http://schemas.openxmlformats.org/officeDocument/2006/relationships" xmlns:w="http://schemas.openxmlformats.org/wordprocessingml/2006/main" xmlns:w14="http://schemas.microsoft.com/office/word/2010/wordml" xmlns:w15="http://schemas.microsoft.com/office/word/2012/wordml" xmlns:w16cex="http://schemas.microsoft.com/office/word/2018/wordml/cex" xmlns:w16cid="http://schemas.microsoft.com/office/word/2016/wordml/cid" xmlns:w16="http://schemas.microsoft.com/office/word/2018/wordml" xmlns:w16du="http://schemas.microsoft.com/office/word/2023/wordml/word16du" xmlns:w16sdtdh="http://schemas.microsoft.com/office/word/2020/wordml/sdtdatahash" xmlns:w16sdtfl="http://schemas.microsoft.com/office/word/2024/wordml/sdtformatlock" xmlns:w16se="http://schemas.microsoft.com/office/word/2015/wordml/symex" mc:Ignorable="w14 w15 w16se w16cid w16 w16cex w16sdtdh w16sdtfl w16du">
   <w:docDefaults>
     <w:rPrDefault>
       <w:rPr>
@@ -1482,6 +2242,25 @@
       <w:lang w:eastAsia="en-US"/>
     </w:rPr>
   </w:style>
+  <w:style w:type="paragraph" w:styleId="TOCHeading">
+    <w:name w:val="TOC Heading"/>
+    <w:basedOn w:val="Heading1"/>
+    <w:next w:val="Normal"/>
+    <w:uiPriority w:val="39"/>
+    <w:unhideWhenUsed/>
+    <w:qFormat/>
+    <w:rsid w:val="00D00177"/>
+    <w:pPr>
+      <w:widowControl/>
+      <w:spacing w:line="259" w:lineRule="auto"/>
+      <w:jc w:val="left"/>
+      <w:outlineLvl w:val="9"/>
+    </w:pPr>
+    <w:rPr>
+      <w:kern w:val="0"/>
+      <w:lang w:eastAsia="en-US"/>
+    </w:rPr>
+  </w:style>
 </w:styles>
 </file>
 
@@ -1752,10 +2531,22 @@
 </s:customData>
 </file>
 
+<file path=customXml/item2.xml><?xml version="1.0" encoding="utf-8"?>
+<b:Sources xmlns:b="http://schemas.openxmlformats.org/officeDocument/2006/bibliography" xmlns="http://schemas.openxmlformats.org/officeDocument/2006/bibliography" SelectedStyle="\APASixthEditionOfficeOnline.xsl" StyleName="APA" Version="6"/>
+</file>
+
 <file path=customXml/itemProps1.xml><?xml version="1.0" encoding="utf-8"?>
 <ds:datastoreItem xmlns:ds="http://schemas.openxmlformats.org/officeDocument/2006/customXml" ds:itemID="{B1977F7D-205B-4081-913C-38D41E755F92}">
   <ds:schemaRefs>
     <ds:schemaRef ds:uri="http://www.wps.cn/officeDocument/2013/wpsCustomData"/>
   </ds:schemaRefs>
 </ds:datastoreItem>
+</file>
+
+<file path=customXml/itemProps2.xml><?xml version="1.0" encoding="utf-8"?>
+<ds:datastoreItem xmlns:ds="http://schemas.openxmlformats.org/officeDocument/2006/customXml" ds:itemID="{DB3728A2-4CA0-4394-967F-CF98B6AF3B5D}">
+  <ds:schemaRefs>
+    <ds:schemaRef ds:uri="http://schemas.openxmlformats.org/officeDocument/2006/bibliography"/>
+  </ds:schemaRefs>
+</ds:datastoreItem>
 </file>
</xml_diff>